<commit_message>
Cambio de Dataset a (Cancer de Mama)
</commit_message>
<xml_diff>
--- a/Análisis de Modelos de Predicción.docx
+++ b/Análisis de Modelos de Predicción.docx
@@ -21,7 +21,15 @@
         <w:t xml:space="preserve"> análisis de los modelos </w:t>
       </w:r>
       <w:r>
-        <w:t xml:space="preserve">de predicción de un dataset que tiene datos que ayudan a clasificar a los aspirantes en admitido y no admitido. </w:t>
+        <w:t xml:space="preserve">de predicción de un </w:t>
+      </w:r>
+      <w:proofErr w:type="spellStart"/>
+      <w:r>
+        <w:t>dataset</w:t>
+      </w:r>
+      <w:proofErr w:type="spellEnd"/>
+      <w:r>
+        <w:t xml:space="preserve"> que tiene datos que ayudan a clasificar a los aspirantes en admitido y no admitido. </w:t>
       </w:r>
     </w:p>
     <w:p>
@@ -43,6 +51,9 @@
     </w:p>
     <w:p>
       <w:r>
+        <w:rPr>
+          <w:noProof/>
+        </w:rPr>
         <w:drawing>
           <wp:inline distT="0" distB="0" distL="0" distR="0" wp14:anchorId="3DB45897" wp14:editId="7787AC4B">
             <wp:extent cx="3863340" cy="971299"/>
@@ -90,7 +101,7 @@
         <w:rPr>
           <w:lang w:val="en-US"/>
         </w:rPr>
-        <w:t>True Positives (TP)</w:t>
+        <w:t>True Positives (TP), True Negatives (TN)</w:t>
       </w:r>
       <w:r>
         <w:rPr>
@@ -102,7 +113,7 @@
         <w:rPr>
           <w:lang w:val="en-US"/>
         </w:rPr>
-        <w:t>True Negatives (TN)</w:t>
+        <w:t>False Positives (FP)</w:t>
       </w:r>
       <w:r>
         <w:rPr>
@@ -114,18 +125,6 @@
         <w:rPr>
           <w:lang w:val="en-US"/>
         </w:rPr>
-        <w:t>False Positives (FP)</w:t>
-      </w:r>
-      <w:r>
-        <w:rPr>
-          <w:lang w:val="en-US"/>
-        </w:rPr>
-        <w:t xml:space="preserve">, </w:t>
-      </w:r>
-      <w:r>
-        <w:rPr>
-          <w:lang w:val="en-US"/>
-        </w:rPr>
         <w:t>False Negatives (FN</w:t>
       </w:r>
       <w:r>
@@ -136,12 +135,21 @@
       </w:r>
     </w:p>
     <w:p>
+      <w:proofErr w:type="spellStart"/>
       <w:r>
         <w:rPr>
           <w:b/>
           <w:bCs/>
         </w:rPr>
-        <w:t>Accuracy:</w:t>
+        <w:t>Accuracy</w:t>
+      </w:r>
+      <w:proofErr w:type="spellEnd"/>
+      <w:r>
+        <w:rPr>
+          <w:b/>
+          <w:bCs/>
+        </w:rPr>
+        <w:t>:</w:t>
       </w:r>
       <w:r>
         <w:t xml:space="preserve"> </w:t>
@@ -197,12 +205,21 @@
       </m:oMath>
     </w:p>
     <w:p>
+      <w:proofErr w:type="spellStart"/>
       <w:r>
         <w:rPr>
           <w:b/>
           <w:bCs/>
         </w:rPr>
-        <w:t>Precision:</w:t>
+        <w:t>Precision</w:t>
+      </w:r>
+      <w:proofErr w:type="spellEnd"/>
+      <w:r>
+        <w:rPr>
+          <w:b/>
+          <w:bCs/>
+        </w:rPr>
+        <w:t>:</w:t>
       </w:r>
       <w:r>
         <w:t xml:space="preserve"> </w:t>
@@ -216,12 +233,13 @@
         <w:ind w:firstLine="708"/>
         <w:rPr>
           <w:rFonts w:eastAsiaTheme="minorEastAsia"/>
-          <w:lang w:val="en-US"/>
         </w:rPr>
       </w:pPr>
+      <w:proofErr w:type="spellStart"/>
       <w:r>
         <w:t>Precision</w:t>
       </w:r>
+      <w:proofErr w:type="spellEnd"/>
       <w:r>
         <w:t xml:space="preserve"> = </w:t>
       </w:r>
@@ -251,13 +269,27 @@
                 <w:rFonts w:ascii="Cambria Math" w:hAnsi="Cambria Math"/>
                 <w:lang w:val="en-US"/>
               </w:rPr>
-              <m:t>TP+FP</m:t>
+              <m:t>TP</m:t>
+            </m:r>
+            <m:r>
+              <w:rPr>
+                <w:rFonts w:ascii="Cambria Math" w:hAnsi="Cambria Math"/>
+              </w:rPr>
+              <m:t>+</m:t>
+            </m:r>
+            <m:r>
+              <w:rPr>
+                <w:rFonts w:ascii="Cambria Math" w:hAnsi="Cambria Math"/>
+                <w:lang w:val="en-US"/>
+              </w:rPr>
+              <m:t>FP</m:t>
             </m:r>
           </m:den>
         </m:f>
       </m:oMath>
     </w:p>
     <w:p>
+      <w:proofErr w:type="spellStart"/>
       <w:r>
         <w:rPr>
           <w:b/>
@@ -265,6 +297,7 @@
         </w:rPr>
         <w:t>Recall</w:t>
       </w:r>
+      <w:proofErr w:type="spellEnd"/>
       <w:r>
         <w:rPr>
           <w:b/>
@@ -292,15 +325,16 @@
       <w:pPr>
         <w:rPr>
           <w:rFonts w:eastAsiaTheme="minorEastAsia"/>
-          <w:lang w:val="en-US"/>
         </w:rPr>
       </w:pPr>
       <w:r>
         <w:tab/>
       </w:r>
+      <w:proofErr w:type="spellStart"/>
       <w:r>
         <w:t>Recall</w:t>
       </w:r>
+      <w:proofErr w:type="spellEnd"/>
       <w:r>
         <w:t xml:space="preserve"> = </w:t>
       </w:r>
@@ -330,14 +364,20 @@
                 <w:rFonts w:ascii="Cambria Math" w:hAnsi="Cambria Math"/>
                 <w:lang w:val="en-US"/>
               </w:rPr>
-              <m:t>TP+F</m:t>
+              <m:t>TP</m:t>
+            </m:r>
+            <m:r>
+              <w:rPr>
+                <w:rFonts w:ascii="Cambria Math" w:hAnsi="Cambria Math"/>
+              </w:rPr>
+              <m:t>+</m:t>
             </m:r>
             <m:r>
               <w:rPr>
                 <w:rFonts w:ascii="Cambria Math" w:hAnsi="Cambria Math"/>
                 <w:lang w:val="en-US"/>
               </w:rPr>
-              <m:t>N</m:t>
+              <m:t>FN</m:t>
             </m:r>
           </m:den>
         </m:f>
@@ -349,20 +389,38 @@
           <w:b/>
           <w:bCs/>
         </w:rPr>
-        <w:t xml:space="preserve">F1 </w:t>
+        <w:t>F1 score:</w:t>
+      </w:r>
+      <w:r>
+        <w:t xml:space="preserve"> </w:t>
+      </w:r>
+      <w:r>
+        <w:t xml:space="preserve">es el promedio ponderado de </w:t>
       </w:r>
       <w:r>
         <w:rPr>
           <w:b/>
           <w:bCs/>
         </w:rPr>
-        <w:t>score:</w:t>
+        <w:t>precisión</w:t>
       </w:r>
       <w:r>
         <w:t xml:space="preserve"> </w:t>
       </w:r>
       <w:r>
-        <w:t>es el promedio ponderado de precisión y recuperación. Por tanto, esta puntuación tiene en cuenta tanto los falsos positivos como los falsos negativos</w:t>
+        <w:t xml:space="preserve">y </w:t>
+      </w:r>
+      <w:proofErr w:type="spellStart"/>
+      <w:r>
+        <w:rPr>
+          <w:b/>
+          <w:bCs/>
+        </w:rPr>
+        <w:t>Recall</w:t>
+      </w:r>
+      <w:proofErr w:type="spellEnd"/>
+      <w:r>
+        <w:t>. Por tanto, esta puntuación tiene en cuenta tanto los falsos positivos como los falsos negativos</w:t>
       </w:r>
       <w:r>
         <w:t>, n</w:t>
@@ -373,14 +431,24 @@
       <w:r>
         <w:t xml:space="preserve">el </w:t>
       </w:r>
-      <w:r>
-        <w:t xml:space="preserve">accuracy, pero F1 suele ser más útil que </w:t>
+      <w:proofErr w:type="spellStart"/>
+      <w:r>
+        <w:t>accuracy</w:t>
+      </w:r>
+      <w:proofErr w:type="spellEnd"/>
+      <w:r>
+        <w:t xml:space="preserve">, pero F1 suele ser más útil que </w:t>
       </w:r>
       <w:r>
         <w:t xml:space="preserve">el </w:t>
       </w:r>
-      <w:r>
-        <w:t>accuracy, especialmente si tiene una distribución de clases desigual.</w:t>
+      <w:proofErr w:type="spellStart"/>
+      <w:r>
+        <w:t>accuracy</w:t>
+      </w:r>
+      <w:proofErr w:type="spellEnd"/>
+      <w:r>
+        <w:t>, especialmente si tiene una distribución de clases desigual.</w:t>
       </w:r>
     </w:p>
     <w:p>
@@ -394,10 +462,10 @@
         <w:tab/>
       </w:r>
       <w:r>
-        <w:t>F1 score</w:t>
-      </w:r>
-      <w:r>
-        <w:t xml:space="preserve"> = </w:t>
+        <w:rPr>
+          <w:lang w:val="en-US"/>
+        </w:rPr>
+        <w:t xml:space="preserve">F1 score = </w:t>
       </w:r>
       <m:oMath>
         <m:f>
@@ -416,21 +484,7 @@
                 <w:rFonts w:ascii="Cambria Math" w:hAnsi="Cambria Math"/>
                 <w:lang w:val="en-US"/>
               </w:rPr>
-              <m:t>2(</m:t>
-            </m:r>
-            <m:r>
-              <w:rPr>
-                <w:rFonts w:ascii="Cambria Math" w:hAnsi="Cambria Math"/>
-                <w:lang w:val="en-US"/>
-              </w:rPr>
-              <m:t>Recall*Precision</m:t>
-            </m:r>
-            <m:r>
-              <w:rPr>
-                <w:rFonts w:ascii="Cambria Math" w:hAnsi="Cambria Math"/>
-                <w:lang w:val="en-US"/>
-              </w:rPr>
-              <m:t>)</m:t>
+              <m:t>2(Recall*Precision)</m:t>
             </m:r>
           </m:num>
           <m:den>
@@ -439,35 +493,7 @@
                 <w:rFonts w:ascii="Cambria Math" w:hAnsi="Cambria Math"/>
                 <w:lang w:val="en-US"/>
               </w:rPr>
-              <m:t>(</m:t>
-            </m:r>
-            <m:r>
-              <w:rPr>
-                <w:rFonts w:ascii="Cambria Math" w:hAnsi="Cambria Math"/>
-                <w:lang w:val="en-US"/>
-              </w:rPr>
-              <m:t>Recall</m:t>
-            </m:r>
-            <m:r>
-              <w:rPr>
-                <w:rFonts w:ascii="Cambria Math" w:hAnsi="Cambria Math"/>
-                <w:lang w:val="en-US"/>
-              </w:rPr>
-              <m:t>+</m:t>
-            </m:r>
-            <m:r>
-              <w:rPr>
-                <w:rFonts w:ascii="Cambria Math" w:hAnsi="Cambria Math"/>
-                <w:lang w:val="en-US"/>
-              </w:rPr>
-              <m:t>Precision</m:t>
-            </m:r>
-            <m:r>
-              <w:rPr>
-                <w:rFonts w:ascii="Cambria Math" w:hAnsi="Cambria Math"/>
-                <w:lang w:val="en-US"/>
-              </w:rPr>
-              <m:t>)</m:t>
+              <m:t>(Recall+Precision)</m:t>
             </m:r>
           </m:den>
         </m:f>
@@ -498,6 +524,7 @@
       <w:r>
         <w:rPr>
           <w:rFonts w:eastAsiaTheme="minorEastAsia"/>
+          <w:noProof/>
           <w:lang w:val="en-US"/>
         </w:rPr>
         <w:drawing>
@@ -547,6 +574,7 @@
       <w:r>
         <w:rPr>
           <w:rFonts w:eastAsiaTheme="minorEastAsia"/>
+          <w:noProof/>
           <w:lang w:val="en-US"/>
         </w:rPr>
         <w:drawing>
@@ -596,10 +624,11 @@
       <w:r>
         <w:rPr>
           <w:rFonts w:eastAsiaTheme="minorEastAsia"/>
+          <w:noProof/>
           <w:lang w:val="en-US"/>
         </w:rPr>
         <w:drawing>
-          <wp:inline distT="0" distB="0" distL="0" distR="0" wp14:anchorId="32C0679D" wp14:editId="1A53B493">
+          <wp:inline distT="0" distB="0" distL="0" distR="0" wp14:anchorId="32C0679D" wp14:editId="03369D7D">
             <wp:extent cx="4715533" cy="1800476"/>
             <wp:effectExtent l="0" t="0" r="8890" b="9525"/>
             <wp:docPr id="4" name="Imagen 4" descr="Texto&#10;&#10;Descripción generada automáticamente con confianza media"/>
@@ -645,12 +674,21 @@
       <w:r>
         <w:rPr>
           <w:rFonts w:eastAsiaTheme="minorEastAsia"/>
+          <w:noProof/>
           <w:lang w:val="en-US"/>
         </w:rPr>
         <w:drawing>
-          <wp:inline distT="0" distB="0" distL="0" distR="0" wp14:anchorId="5380BFD8" wp14:editId="0D4CB16A">
-            <wp:extent cx="4744112" cy="1829055"/>
+          <wp:anchor distT="0" distB="0" distL="114300" distR="114300" simplePos="0" relativeHeight="251658240" behindDoc="0" locked="0" layoutInCell="1" allowOverlap="1" wp14:anchorId="5380BFD8" wp14:editId="735646D7">
+            <wp:simplePos x="0" y="0"/>
+            <wp:positionH relativeFrom="margin">
+              <wp:align>right</wp:align>
+            </wp:positionH>
+            <wp:positionV relativeFrom="paragraph">
+              <wp:posOffset>11430</wp:posOffset>
+            </wp:positionV>
+            <wp:extent cx="4744085" cy="1828800"/>
             <wp:effectExtent l="0" t="0" r="0" b="0"/>
+            <wp:wrapSquare wrapText="bothSides"/>
             <wp:docPr id="5" name="Imagen 5" descr="Calendario&#10;&#10;Descripción generada automáticamente con confianza baja"/>
             <wp:cNvGraphicFramePr>
               <a:graphicFrameLocks xmlns:a="http://schemas.openxmlformats.org/drawingml/2006/main" noChangeAspect="1"/>
@@ -663,7 +701,13 @@
                     <pic:cNvPicPr/>
                   </pic:nvPicPr>
                   <pic:blipFill>
-                    <a:blip r:embed="rId8"/>
+                    <a:blip r:embed="rId8">
+                      <a:extLst>
+                        <a:ext uri="{28A0092B-C50C-407E-A947-70E740481C1C}">
+                          <a14:useLocalDpi xmlns:a14="http://schemas.microsoft.com/office/drawing/2010/main" val="0"/>
+                        </a:ext>
+                      </a:extLst>
+                    </a:blip>
                     <a:stretch>
                       <a:fillRect/>
                     </a:stretch>
@@ -671,7 +715,7 @@
                   <pic:spPr>
                     <a:xfrm>
                       <a:off x="0" y="0"/>
-                      <a:ext cx="4744112" cy="1829055"/>
+                      <a:ext cx="4744085" cy="1828800"/>
                     </a:xfrm>
                     <a:prstGeom prst="rect">
                       <a:avLst/>
@@ -680,7 +724,7 @@
                 </pic:pic>
               </a:graphicData>
             </a:graphic>
-          </wp:inline>
+          </wp:anchor>
         </w:drawing>
       </w:r>
     </w:p>
@@ -694,6 +738,7 @@
       <w:r>
         <w:rPr>
           <w:rFonts w:eastAsiaTheme="minorEastAsia"/>
+          <w:noProof/>
           <w:lang w:val="en-US"/>
         </w:rPr>
         <w:lastRenderedPageBreak/>
@@ -750,13 +795,55 @@
         <w:rPr>
           <w:rFonts w:eastAsiaTheme="minorEastAsia"/>
         </w:rPr>
-        <w:t xml:space="preserve"> la conclusión después de analizar nuestros modelos que ninguno de los analizados puede ser útil al momento de tomarlo como base para realizar la aplicación para darle al futuro estudiante la certeza de que será o no aceptado en la universidad a la que se postuló, esto no porque los algoritmos estén incorrectos sino debido a que el dataset con el que fueron entrenados los modelos no es suficientemente bueno para entrenar modelos predictores</w:t>
-      </w:r>
-      <w:r>
-        <w:rPr>
-          <w:rFonts w:eastAsiaTheme="minorEastAsia"/>
-        </w:rPr>
-        <w:t>, por lo que hemos tomado la decisión de buscar un nuevo dataset, con el mismo tema pero diferentes features, para así buscar mejores resultados, porque no lo que tenemos ahora sería casi igual tirar una moneda al aire y que ella haga la predicción.</w:t>
+        <w:t xml:space="preserve"> la conclusión después de analizar nuestros modelos que ninguno de los analizados puede ser útil al momento de tomarlo como base para realizar la aplicación para darle al futuro estudiante la certeza de que será o no aceptado en la universidad a la que se postuló, esto no porque los algoritmos estén incorrectos sino debido a que el </w:t>
+      </w:r>
+      <w:proofErr w:type="spellStart"/>
+      <w:r>
+        <w:rPr>
+          <w:rFonts w:eastAsiaTheme="minorEastAsia"/>
+        </w:rPr>
+        <w:t>dataset</w:t>
+      </w:r>
+      <w:proofErr w:type="spellEnd"/>
+      <w:r>
+        <w:rPr>
+          <w:rFonts w:eastAsiaTheme="minorEastAsia"/>
+        </w:rPr>
+        <w:t xml:space="preserve"> con el que fueron entrenados los modelos no es suficientemente bueno para entrenar modelos predictores</w:t>
+      </w:r>
+      <w:r>
+        <w:rPr>
+          <w:rFonts w:eastAsiaTheme="minorEastAsia"/>
+        </w:rPr>
+        <w:t xml:space="preserve">, por lo que hemos tomado la decisión de buscar un nuevo </w:t>
+      </w:r>
+      <w:proofErr w:type="spellStart"/>
+      <w:r>
+        <w:rPr>
+          <w:rFonts w:eastAsiaTheme="minorEastAsia"/>
+        </w:rPr>
+        <w:t>dataset</w:t>
+      </w:r>
+      <w:proofErr w:type="spellEnd"/>
+      <w:r>
+        <w:rPr>
+          <w:rFonts w:eastAsiaTheme="minorEastAsia"/>
+        </w:rPr>
+        <w:t xml:space="preserve">, con el mismo tema pero diferentes </w:t>
+      </w:r>
+      <w:proofErr w:type="spellStart"/>
+      <w:r>
+        <w:rPr>
+          <w:rFonts w:eastAsiaTheme="minorEastAsia"/>
+        </w:rPr>
+        <w:t>features</w:t>
+      </w:r>
+      <w:proofErr w:type="spellEnd"/>
+      <w:r>
+        <w:rPr>
+          <w:rFonts w:eastAsiaTheme="minorEastAsia"/>
+        </w:rPr>
+        <w:t>, para así buscar mejores resultados, porque no lo que tenemos ahora sería casi igual tirar una moneda al aire y que ella haga la predicción.</w:t>
       </w:r>
     </w:p>
     <w:sectPr>

</xml_diff>